<commit_message>
Super early spring cleaning
</commit_message>
<xml_diff>
--- a/GetADobjects/_Docs/Deploy GetADobjects.docx
+++ b/GetADobjects/_Docs/Deploy GetADobjects.docx
@@ -17,6 +17,67 @@
     </w:p>
     <w:p>
       <w:pPr>
+        <w:rPr>
+          <w:i/>
+        </w:rPr>
+      </w:pPr>
+      <w:r>
+        <w:rPr>
+          <w:i/>
+        </w:rPr>
+        <w:t xml:space="preserve">Note – if you are already using the AdchangeTracker </w:t>
+      </w:r>
+      <w:hyperlink r:id="rId4" w:history="1">
+        <w:r>
+          <w:rPr>
+            <w:rStyle w:val="Hyperlink"/>
+            <w:i/>
+          </w:rPr>
+          <w:t xml:space="preserve">Active Directory </w:t>
+        </w:r>
+        <w:r>
+          <w:rPr>
+            <w:rStyle w:val="Hyperlink"/>
+            <w:i/>
+          </w:rPr>
+          <w:t>c</w:t>
+        </w:r>
+        <w:r>
+          <w:rPr>
+            <w:rStyle w:val="Hyperlink"/>
+            <w:i/>
+          </w:rPr>
+          <w:t xml:space="preserve">hange tracking - </w:t>
+        </w:r>
+        <w:r>
+          <w:rPr>
+            <w:rStyle w:val="Hyperlink"/>
+            <w:i/>
+          </w:rPr>
+          <w:t>C</w:t>
+        </w:r>
+        <w:r>
+          <w:rPr>
+            <w:rStyle w:val="Hyperlink"/>
+            <w:i/>
+          </w:rPr>
+          <w:t>odeProject</w:t>
+        </w:r>
+      </w:hyperlink>
+      <w:r>
+        <w:rPr>
+          <w:i/>
+        </w:rPr>
+        <w:t xml:space="preserve"> you will use the database you created for that.</w:t>
+      </w:r>
+    </w:p>
+    <w:p>
+      <w:r>
+        <w:t>Create a database:</w:t>
+      </w:r>
+    </w:p>
+    <w:p>
+      <w:pPr>
         <w:autoSpaceDE w:val="0"/>
         <w:autoSpaceDN w:val="0"/>
         <w:adjustRightInd w:val="0"/>
@@ -247,6 +308,7 @@
         <w:spacing w:after="0" w:line="240" w:lineRule="auto"/>
         <w:rPr>
           <w:rFonts w:ascii="Consolas" w:hAnsi="Consolas" w:cs="Consolas"/>
+          <w:color w:val="0000FF"/>
           <w:sz w:val="19"/>
           <w:szCs w:val="19"/>
         </w:rPr>
@@ -259,6 +321,28 @@
           <w:szCs w:val="19"/>
         </w:rPr>
         <w:t>GO</w:t>
+      </w:r>
+    </w:p>
+    <w:p>
+      <w:pPr>
+        <w:autoSpaceDE w:val="0"/>
+        <w:autoSpaceDN w:val="0"/>
+        <w:adjustRightInd w:val="0"/>
+        <w:spacing w:after="0" w:line="240" w:lineRule="auto"/>
+        <w:rPr>
+          <w:rFonts w:ascii="Consolas" w:hAnsi="Consolas" w:cs="Consolas"/>
+          <w:color w:val="0000FF"/>
+          <w:sz w:val="19"/>
+          <w:szCs w:val="19"/>
+        </w:rPr>
+      </w:pPr>
+    </w:p>
+    <w:p>
+      <w:pPr>
+        <w:spacing w:after="0"/>
+      </w:pPr>
+      <w:r>
+        <w:t>Create (import) the assembly that is needed to query the Active Directory:</w:t>
       </w:r>
     </w:p>
     <w:p>
@@ -552,15 +636,7 @@
                 <w:sz w:val="18"/>
                 <w:szCs w:val="18"/>
               </w:rPr>
-              <w:t>Warning: The Microsoft .NET Framework assembly 'system.directoryservices, version=4.0.0.0, culture=neutral, publickeytoken=b03f5f7f11d50a3a, processorarchitecture=msil.' you are registering is not fully tested in the SQL Server hosted environment and is not supported. In the future, if you upgrade or service this assembly or the .NET Framework, your CLR integration routine may stop working. Please refer SQL Server</w:t>
-            </w:r>
-            <w:r>
-              <w:rPr>
-                <w:rFonts w:ascii="Consolas" w:hAnsi="Consolas" w:cs="Consolas"/>
-                <w:sz w:val="18"/>
-                <w:szCs w:val="18"/>
-              </w:rPr>
-              <w:t xml:space="preserve"> Books Online for more details.</w:t>
+              <w:t>Warning: The Microsoft .NET Framework assembly 'system.directoryservices, version=4.0.0.0, culture=neutral, publickeytoken=b03f5f7f11d50a3a, processorarchitecture=msil.' you are registering is not fully tested in the SQL Server hosted environment and is not supported. In the future, if you upgrade or service this assembly or the .NET Framework, your CLR integration routine may stop working. Please refer SQL Server Books Online for more details.</w:t>
             </w:r>
           </w:p>
         </w:tc>
@@ -582,6 +658,30 @@
     </w:p>
     <w:p>
       <w:pPr>
+        <w:spacing w:after="0"/>
+      </w:pPr>
+      <w:r>
+        <w:t>Create the assembly and the two stored procedures that use the assembly:</w:t>
+      </w:r>
+    </w:p>
+    <w:p>
+      <w:pPr>
+        <w:spacing w:after="0"/>
+        <w:rPr>
+          <w:i/>
+        </w:rPr>
+      </w:pPr>
+      <w:r>
+        <w:rPr>
+          <w:i/>
+        </w:rPr>
+        <w:t>Copy the GetADobjects.dll file to C:\Temp on your SQL server.</w:t>
+      </w:r>
+      <w:bookmarkStart w:id="0" w:name="_GoBack"/>
+      <w:bookmarkEnd w:id="0"/>
+    </w:p>
+    <w:p>
+      <w:pPr>
         <w:autoSpaceDE w:val="0"/>
         <w:autoSpaceDN w:val="0"/>
         <w:adjustRightInd w:val="0"/>
@@ -1410,6 +1510,7 @@
           <w:sz w:val="19"/>
           <w:szCs w:val="19"/>
         </w:rPr>
+        <w:lastRenderedPageBreak/>
         <w:t>AS</w:t>
       </w:r>
       <w:r>
@@ -1900,8 +2001,31 @@
           <w:szCs w:val="19"/>
         </w:rPr>
       </w:pPr>
-      <w:bookmarkStart w:id="0" w:name="_GoBack"/>
-      <w:bookmarkEnd w:id="0"/>
+    </w:p>
+    <w:p>
+      <w:r>
+        <w:t>Note – the code that queries the Active Directory is running as the SQL service user. If that user is a domain user you should not have any problem because by default any domain user can query the AD. I</w:t>
+      </w:r>
+      <w:r>
+        <w:t xml:space="preserve"> have not tested this when </w:t>
+      </w:r>
+      <w:r>
+        <w:t xml:space="preserve">the service user is the </w:t>
+      </w:r>
+      <w:r>
+        <w:t>NT Authority\NETWORK SERCVICE</w:t>
+      </w:r>
+      <w:r>
+        <w:t xml:space="preserve"> account. See this: </w:t>
+      </w:r>
+      <w:hyperlink r:id="rId5" w:history="1">
+        <w:r>
+          <w:rPr>
+            <w:rStyle w:val="Hyperlink"/>
+          </w:rPr>
+          <w:t>http://stackoverflow.com/questions/63749/what-user-account-would-you-recommend-running-the-sql-server-express-2008-servic</w:t>
+        </w:r>
+      </w:hyperlink>
     </w:p>
     <w:p/>
     <w:sectPr>
@@ -2388,6 +2512,29 @@
       <w:szCs w:val="56"/>
     </w:rPr>
   </w:style>
+  <w:style w:type="character" w:styleId="Hyperlink">
+    <w:name w:val="Hyperlink"/>
+    <w:basedOn w:val="DefaultParagraphFont"/>
+    <w:uiPriority w:val="99"/>
+    <w:unhideWhenUsed/>
+    <w:rsid w:val="008D7870"/>
+    <w:rPr>
+      <w:color w:val="0563C1" w:themeColor="hyperlink"/>
+      <w:u w:val="single"/>
+    </w:rPr>
+  </w:style>
+  <w:style w:type="character" w:styleId="FollowedHyperlink">
+    <w:name w:val="FollowedHyperlink"/>
+    <w:basedOn w:val="DefaultParagraphFont"/>
+    <w:uiPriority w:val="99"/>
+    <w:semiHidden/>
+    <w:unhideWhenUsed/>
+    <w:rsid w:val="008D7870"/>
+    <w:rPr>
+      <w:color w:val="954F72" w:themeColor="followedHyperlink"/>
+      <w:u w:val="single"/>
+    </w:rPr>
+  </w:style>
 </w:styles>
 </file>
 

</xml_diff>

<commit_message>
Cleanup for CP article
</commit_message>
<xml_diff>
--- a/GetADobjects/_Docs/Deploy GetADobjects.docx
+++ b/GetADobjects/_Docs/Deploy GetADobjects.docx
@@ -33,35 +33,7 @@
             <w:rStyle w:val="Hyperlink"/>
             <w:i/>
           </w:rPr>
-          <w:t xml:space="preserve">Active Directory </w:t>
-        </w:r>
-        <w:r>
-          <w:rPr>
-            <w:rStyle w:val="Hyperlink"/>
-            <w:i/>
-          </w:rPr>
-          <w:t>c</w:t>
-        </w:r>
-        <w:r>
-          <w:rPr>
-            <w:rStyle w:val="Hyperlink"/>
-            <w:i/>
-          </w:rPr>
-          <w:t xml:space="preserve">hange tracking - </w:t>
-        </w:r>
-        <w:r>
-          <w:rPr>
-            <w:rStyle w:val="Hyperlink"/>
-            <w:i/>
-          </w:rPr>
-          <w:t>C</w:t>
-        </w:r>
-        <w:r>
-          <w:rPr>
-            <w:rStyle w:val="Hyperlink"/>
-            <w:i/>
-          </w:rPr>
-          <w:t>odeProject</w:t>
+          <w:t>Active Directory change tracking - CodeProject</w:t>
         </w:r>
       </w:hyperlink>
       <w:r>
@@ -677,8 +649,6 @@
         </w:rPr>
         <w:t>Copy the GetADobjects.dll file to C:\Temp on your SQL server.</w:t>
       </w:r>
-      <w:bookmarkStart w:id="0" w:name="_GoBack"/>
-      <w:bookmarkEnd w:id="0"/>
     </w:p>
     <w:p>
       <w:pPr>
@@ -1722,7 +1692,43 @@
           <w:sz w:val="19"/>
           <w:szCs w:val="19"/>
         </w:rPr>
-        <w:t>'LDAP://DC=veca,DC=is'</w:t>
+        <w:t>'LDAP://DC=</w:t>
+      </w:r>
+      <w:r>
+        <w:rPr>
+          <w:rFonts w:ascii="Consolas" w:hAnsi="Consolas" w:cs="Consolas"/>
+          <w:color w:val="FF0000"/>
+          <w:sz w:val="19"/>
+          <w:szCs w:val="19"/>
+        </w:rPr>
+        <w:t>contoso</w:t>
+      </w:r>
+      <w:r>
+        <w:rPr>
+          <w:rFonts w:ascii="Consolas" w:hAnsi="Consolas" w:cs="Consolas"/>
+          <w:color w:val="FF0000"/>
+          <w:sz w:val="19"/>
+          <w:szCs w:val="19"/>
+        </w:rPr>
+        <w:t>,DC=</w:t>
+      </w:r>
+      <w:r>
+        <w:rPr>
+          <w:rFonts w:ascii="Consolas" w:hAnsi="Consolas" w:cs="Consolas"/>
+          <w:color w:val="FF0000"/>
+          <w:sz w:val="19"/>
+          <w:szCs w:val="19"/>
+        </w:rPr>
+        <w:t>com</w:t>
+      </w:r>
+      <w:r>
+        <w:rPr>
+          <w:rFonts w:ascii="Consolas" w:hAnsi="Consolas" w:cs="Consolas"/>
+          <w:color w:val="FF0000"/>
+          <w:sz w:val="19"/>
+          <w:szCs w:val="19"/>
+        </w:rPr>
+        <w:t>'</w:t>
       </w:r>
       <w:r>
         <w:rPr>
@@ -2003,6 +2009,11 @@
       </w:pPr>
     </w:p>
     <w:p>
+      <w:pPr>
+        <w:rPr>
+          <w:rStyle w:val="Hyperlink"/>
+        </w:rPr>
+      </w:pPr>
       <w:r>
         <w:t>Note – the code that queries the Active Directory is running as the SQL service user. If that user is a domain user you should not have any problem because by default any domain user can query the AD. I</w:t>
       </w:r>
@@ -2026,6 +2037,818 @@
           <w:t>http://stackoverflow.com/questions/63749/what-user-account-would-you-recommend-running-the-sql-server-express-2008-servic</w:t>
         </w:r>
       </w:hyperlink>
+    </w:p>
+    <w:p/>
+    <w:tbl>
+      <w:tblPr>
+        <w:tblStyle w:val="TableGrid"/>
+        <w:tblW w:w="0" w:type="auto"/>
+        <w:tblLook w:val="04A0" w:firstRow="1" w:lastRow="0" w:firstColumn="1" w:lastColumn="0" w:noHBand="0" w:noVBand="1"/>
+      </w:tblPr>
+      <w:tblGrid>
+        <w:gridCol w:w="9062"/>
+      </w:tblGrid>
+      <w:tr>
+        <w:tc>
+          <w:tcPr>
+            <w:tcW w:w="9062" w:type="dxa"/>
+          </w:tcPr>
+          <w:p>
+            <w:r>
+              <w:t>Note:</w:t>
+            </w:r>
+          </w:p>
+          <w:p>
+            <w:r>
+              <w:t>Got this error following a Windows Update on the SQL server:</w:t>
+            </w:r>
+          </w:p>
+          <w:p>
+            <w:pPr>
+              <w:pStyle w:val="NormalWeb"/>
+              <w:spacing w:before="0" w:beforeAutospacing="0" w:after="0" w:afterAutospacing="0"/>
+              <w:rPr>
+                <w:rFonts w:ascii="Calibri" w:hAnsi="Calibri"/>
+                <w:i/>
+                <w:color w:val="000000"/>
+                <w:sz w:val="22"/>
+                <w:szCs w:val="22"/>
+              </w:rPr>
+            </w:pPr>
+            <w:r>
+              <w:rPr>
+                <w:rFonts w:ascii="Calibri" w:hAnsi="Calibri"/>
+                <w:i/>
+                <w:color w:val="000000"/>
+                <w:sz w:val="22"/>
+                <w:szCs w:val="22"/>
+              </w:rPr>
+              <w:t>Date                28.2.2016 04:05:00</w:t>
+            </w:r>
+          </w:p>
+          <w:p>
+            <w:pPr>
+              <w:pStyle w:val="NormalWeb"/>
+              <w:spacing w:before="0" w:beforeAutospacing="0" w:after="0" w:afterAutospacing="0"/>
+              <w:rPr>
+                <w:rFonts w:ascii="Calibri" w:hAnsi="Calibri"/>
+                <w:i/>
+                <w:color w:val="000000"/>
+                <w:sz w:val="22"/>
+                <w:szCs w:val="22"/>
+              </w:rPr>
+            </w:pPr>
+            <w:r>
+              <w:rPr>
+                <w:rFonts w:ascii="Calibri" w:hAnsi="Calibri"/>
+                <w:i/>
+                <w:color w:val="000000"/>
+                <w:sz w:val="22"/>
+                <w:szCs w:val="22"/>
+              </w:rPr>
+              <w:t>Log                Job History (Update AD_DW)</w:t>
+            </w:r>
+          </w:p>
+          <w:p>
+            <w:pPr>
+              <w:pStyle w:val="NormalWeb"/>
+              <w:spacing w:before="0" w:beforeAutospacing="0" w:after="0" w:afterAutospacing="0"/>
+              <w:rPr>
+                <w:rFonts w:ascii="Calibri" w:hAnsi="Calibri"/>
+                <w:i/>
+                <w:color w:val="000000"/>
+                <w:sz w:val="22"/>
+                <w:szCs w:val="22"/>
+              </w:rPr>
+            </w:pPr>
+            <w:r>
+              <w:rPr>
+                <w:rFonts w:ascii="Calibri" w:hAnsi="Calibri"/>
+                <w:i/>
+                <w:color w:val="000000"/>
+                <w:sz w:val="22"/>
+                <w:szCs w:val="22"/>
+              </w:rPr>
+              <w:t> </w:t>
+            </w:r>
+          </w:p>
+          <w:p>
+            <w:pPr>
+              <w:pStyle w:val="NormalWeb"/>
+              <w:spacing w:before="0" w:beforeAutospacing="0" w:after="0" w:afterAutospacing="0"/>
+              <w:rPr>
+                <w:rFonts w:ascii="Calibri" w:hAnsi="Calibri"/>
+                <w:i/>
+                <w:color w:val="000000"/>
+                <w:sz w:val="22"/>
+                <w:szCs w:val="22"/>
+              </w:rPr>
+            </w:pPr>
+            <w:r>
+              <w:rPr>
+                <w:rFonts w:ascii="Calibri" w:hAnsi="Calibri"/>
+                <w:i/>
+                <w:color w:val="000000"/>
+                <w:sz w:val="22"/>
+                <w:szCs w:val="22"/>
+              </w:rPr>
+              <w:t>Step ID                1</w:t>
+            </w:r>
+          </w:p>
+          <w:p>
+            <w:pPr>
+              <w:pStyle w:val="NormalWeb"/>
+              <w:spacing w:before="0" w:beforeAutospacing="0" w:after="0" w:afterAutospacing="0"/>
+              <w:rPr>
+                <w:rFonts w:ascii="Calibri" w:hAnsi="Calibri"/>
+                <w:i/>
+                <w:color w:val="000000"/>
+                <w:sz w:val="22"/>
+                <w:szCs w:val="22"/>
+              </w:rPr>
+            </w:pPr>
+            <w:r>
+              <w:rPr>
+                <w:rFonts w:ascii="Calibri" w:hAnsi="Calibri"/>
+                <w:i/>
+                <w:color w:val="000000"/>
+                <w:sz w:val="22"/>
+                <w:szCs w:val="22"/>
+              </w:rPr>
+              <w:t>Server                SANDMAN\DEVELOPMENT</w:t>
+            </w:r>
+          </w:p>
+          <w:p>
+            <w:pPr>
+              <w:pStyle w:val="NormalWeb"/>
+              <w:spacing w:before="0" w:beforeAutospacing="0" w:after="0" w:afterAutospacing="0"/>
+              <w:rPr>
+                <w:rFonts w:ascii="Calibri" w:hAnsi="Calibri"/>
+                <w:i/>
+                <w:color w:val="000000"/>
+                <w:sz w:val="22"/>
+                <w:szCs w:val="22"/>
+              </w:rPr>
+            </w:pPr>
+            <w:r>
+              <w:rPr>
+                <w:rFonts w:ascii="Calibri" w:hAnsi="Calibri"/>
+                <w:i/>
+                <w:color w:val="000000"/>
+                <w:sz w:val="22"/>
+                <w:szCs w:val="22"/>
+              </w:rPr>
+              <w:t>Job Name                Update AD_DW</w:t>
+            </w:r>
+          </w:p>
+          <w:p>
+            <w:pPr>
+              <w:pStyle w:val="NormalWeb"/>
+              <w:spacing w:before="0" w:beforeAutospacing="0" w:after="0" w:afterAutospacing="0"/>
+              <w:rPr>
+                <w:rFonts w:ascii="Calibri" w:hAnsi="Calibri"/>
+                <w:i/>
+                <w:color w:val="000000"/>
+                <w:sz w:val="22"/>
+                <w:szCs w:val="22"/>
+              </w:rPr>
+            </w:pPr>
+            <w:r>
+              <w:rPr>
+                <w:rFonts w:ascii="Calibri" w:hAnsi="Calibri"/>
+                <w:i/>
+                <w:color w:val="000000"/>
+                <w:sz w:val="22"/>
+                <w:szCs w:val="22"/>
+              </w:rPr>
+              <w:t>Step Name                Call usp_UpdateADall_tables</w:t>
+            </w:r>
+          </w:p>
+          <w:p>
+            <w:pPr>
+              <w:pStyle w:val="NormalWeb"/>
+              <w:spacing w:before="0" w:beforeAutospacing="0" w:after="0" w:afterAutospacing="0"/>
+              <w:rPr>
+                <w:rFonts w:ascii="Calibri" w:hAnsi="Calibri"/>
+                <w:i/>
+                <w:color w:val="000000"/>
+                <w:sz w:val="22"/>
+                <w:szCs w:val="22"/>
+              </w:rPr>
+            </w:pPr>
+            <w:r>
+              <w:rPr>
+                <w:rFonts w:ascii="Calibri" w:hAnsi="Calibri"/>
+                <w:i/>
+                <w:color w:val="000000"/>
+                <w:sz w:val="22"/>
+                <w:szCs w:val="22"/>
+              </w:rPr>
+              <w:t>Duration                00:00:03</w:t>
+            </w:r>
+          </w:p>
+          <w:p>
+            <w:pPr>
+              <w:pStyle w:val="NormalWeb"/>
+              <w:spacing w:before="0" w:beforeAutospacing="0" w:after="0" w:afterAutospacing="0"/>
+              <w:rPr>
+                <w:rFonts w:ascii="Calibri" w:hAnsi="Calibri"/>
+                <w:i/>
+                <w:color w:val="000000"/>
+                <w:sz w:val="22"/>
+                <w:szCs w:val="22"/>
+              </w:rPr>
+            </w:pPr>
+            <w:r>
+              <w:rPr>
+                <w:rFonts w:ascii="Calibri" w:hAnsi="Calibri"/>
+                <w:i/>
+                <w:color w:val="000000"/>
+                <w:sz w:val="22"/>
+                <w:szCs w:val="22"/>
+              </w:rPr>
+              <w:t>Sql Severity        16</w:t>
+            </w:r>
+          </w:p>
+          <w:p>
+            <w:pPr>
+              <w:pStyle w:val="NormalWeb"/>
+              <w:spacing w:before="0" w:beforeAutospacing="0" w:after="0" w:afterAutospacing="0"/>
+              <w:rPr>
+                <w:rFonts w:ascii="Calibri" w:hAnsi="Calibri"/>
+                <w:i/>
+                <w:color w:val="000000"/>
+                <w:sz w:val="22"/>
+                <w:szCs w:val="22"/>
+              </w:rPr>
+            </w:pPr>
+            <w:r>
+              <w:rPr>
+                <w:rFonts w:ascii="Calibri" w:hAnsi="Calibri"/>
+                <w:i/>
+                <w:color w:val="000000"/>
+                <w:sz w:val="22"/>
+                <w:szCs w:val="22"/>
+              </w:rPr>
+              <w:t>Sql Message ID        0</w:t>
+            </w:r>
+          </w:p>
+          <w:p>
+            <w:pPr>
+              <w:pStyle w:val="NormalWeb"/>
+              <w:spacing w:before="0" w:beforeAutospacing="0" w:after="0" w:afterAutospacing="0"/>
+              <w:rPr>
+                <w:rFonts w:ascii="Calibri" w:hAnsi="Calibri"/>
+                <w:i/>
+                <w:color w:val="000000"/>
+                <w:sz w:val="22"/>
+                <w:szCs w:val="22"/>
+              </w:rPr>
+            </w:pPr>
+            <w:r>
+              <w:rPr>
+                <w:rFonts w:ascii="Calibri" w:hAnsi="Calibri"/>
+                <w:i/>
+                <w:color w:val="000000"/>
+                <w:sz w:val="22"/>
+                <w:szCs w:val="22"/>
+              </w:rPr>
+              <w:t>Operator Emailed        </w:t>
+            </w:r>
+          </w:p>
+          <w:p>
+            <w:pPr>
+              <w:pStyle w:val="NormalWeb"/>
+              <w:spacing w:before="0" w:beforeAutospacing="0" w:after="0" w:afterAutospacing="0"/>
+              <w:rPr>
+                <w:rFonts w:ascii="Calibri" w:hAnsi="Calibri"/>
+                <w:i/>
+                <w:color w:val="000000"/>
+                <w:sz w:val="22"/>
+                <w:szCs w:val="22"/>
+              </w:rPr>
+            </w:pPr>
+            <w:r>
+              <w:rPr>
+                <w:rFonts w:ascii="Calibri" w:hAnsi="Calibri"/>
+                <w:i/>
+                <w:color w:val="000000"/>
+                <w:sz w:val="22"/>
+                <w:szCs w:val="22"/>
+              </w:rPr>
+              <w:t>Operator Net sent        </w:t>
+            </w:r>
+          </w:p>
+          <w:p>
+            <w:pPr>
+              <w:pStyle w:val="NormalWeb"/>
+              <w:spacing w:before="0" w:beforeAutospacing="0" w:after="0" w:afterAutospacing="0"/>
+              <w:rPr>
+                <w:rFonts w:ascii="Calibri" w:hAnsi="Calibri"/>
+                <w:i/>
+                <w:color w:val="000000"/>
+                <w:sz w:val="22"/>
+                <w:szCs w:val="22"/>
+              </w:rPr>
+            </w:pPr>
+            <w:r>
+              <w:rPr>
+                <w:rFonts w:ascii="Calibri" w:hAnsi="Calibri"/>
+                <w:i/>
+                <w:color w:val="000000"/>
+                <w:sz w:val="22"/>
+                <w:szCs w:val="22"/>
+              </w:rPr>
+              <w:t>Operator Paged        </w:t>
+            </w:r>
+          </w:p>
+          <w:p>
+            <w:pPr>
+              <w:pStyle w:val="NormalWeb"/>
+              <w:spacing w:before="0" w:beforeAutospacing="0" w:after="0" w:afterAutospacing="0"/>
+              <w:rPr>
+                <w:rFonts w:ascii="Calibri" w:hAnsi="Calibri"/>
+                <w:i/>
+                <w:color w:val="000000"/>
+                <w:sz w:val="22"/>
+                <w:szCs w:val="22"/>
+              </w:rPr>
+            </w:pPr>
+            <w:r>
+              <w:rPr>
+                <w:rFonts w:ascii="Calibri" w:hAnsi="Calibri"/>
+                <w:i/>
+                <w:color w:val="000000"/>
+                <w:sz w:val="22"/>
+                <w:szCs w:val="22"/>
+              </w:rPr>
+              <w:t>Retries Attempted        0</w:t>
+            </w:r>
+          </w:p>
+          <w:p>
+            <w:pPr>
+              <w:pStyle w:val="NormalWeb"/>
+              <w:spacing w:before="0" w:beforeAutospacing="0" w:after="0" w:afterAutospacing="0"/>
+              <w:rPr>
+                <w:rFonts w:ascii="Calibri" w:hAnsi="Calibri"/>
+                <w:i/>
+                <w:color w:val="000000"/>
+                <w:sz w:val="22"/>
+                <w:szCs w:val="22"/>
+              </w:rPr>
+            </w:pPr>
+            <w:r>
+              <w:rPr>
+                <w:rFonts w:ascii="Calibri" w:hAnsi="Calibri"/>
+                <w:i/>
+                <w:color w:val="000000"/>
+                <w:sz w:val="22"/>
+                <w:szCs w:val="22"/>
+              </w:rPr>
+              <w:t> </w:t>
+            </w:r>
+          </w:p>
+          <w:p>
+            <w:pPr>
+              <w:pStyle w:val="NormalWeb"/>
+              <w:spacing w:before="0" w:beforeAutospacing="0" w:after="0" w:afterAutospacing="0"/>
+              <w:rPr>
+                <w:rFonts w:ascii="Calibri" w:hAnsi="Calibri"/>
+                <w:i/>
+                <w:color w:val="000000"/>
+                <w:sz w:val="22"/>
+                <w:szCs w:val="22"/>
+              </w:rPr>
+            </w:pPr>
+            <w:r>
+              <w:rPr>
+                <w:rFonts w:ascii="Calibri" w:hAnsi="Calibri"/>
+                <w:i/>
+                <w:color w:val="000000"/>
+                <w:sz w:val="22"/>
+                <w:szCs w:val="22"/>
+              </w:rPr>
+              <w:t>Message</w:t>
+            </w:r>
+          </w:p>
+          <w:p>
+            <w:pPr>
+              <w:pStyle w:val="NormalWeb"/>
+              <w:spacing w:before="0" w:beforeAutospacing="0" w:after="0" w:afterAutospacing="0"/>
+              <w:rPr>
+                <w:rFonts w:ascii="Calibri" w:hAnsi="Calibri"/>
+                <w:i/>
+                <w:color w:val="000000"/>
+                <w:sz w:val="22"/>
+                <w:szCs w:val="22"/>
+              </w:rPr>
+            </w:pPr>
+            <w:r>
+              <w:rPr>
+                <w:rFonts w:ascii="Calibri" w:hAnsi="Calibri"/>
+                <w:i/>
+                <w:color w:val="000000"/>
+                <w:sz w:val="22"/>
+                <w:szCs w:val="22"/>
+              </w:rPr>
+              <w:t>Executed as user: VECA\sandman_development_. A .NET Framework error occurred during execution of user-defined routine or aggregate "clr_GetADobjects":   System.IO.FileLoadException: Could not load file or assembly 'System.DirectoryServices, Version=4.0.0.0, Culture=neutral, PublicKeyToken=b03f5f7f11d50a3a' or one of its dependencies. Assembly in host store has a different signature than assembly in GAC. (Exception from HRESULT: 0x80131050) See Microsoft Knowledge Base article 949080 for more information.  System.IO.FileLoadException:      at StoredProcedures.clr_GetADobjects(SqlString ADpath, SqlString ADfilter, SqlXml&amp; MemberList)  . [SQLSTATE 42000] (Error 6522)  ------------------------------------------------------------------------ [SQLSTATE 01000] (Error 0)  Get Users from AD INTO ADusers table. [SQLSTATE 01000] (Error 0)  Error - Get Users - Operation aborted. [SQLSTATE 01000] (Error 0).  The step failed.</w:t>
+            </w:r>
+          </w:p>
+          <w:p/>
+          <w:p>
+            <w:pPr>
+              <w:rPr>
+                <w:b/>
+              </w:rPr>
+            </w:pPr>
+            <w:r>
+              <w:rPr>
+                <w:b/>
+              </w:rPr>
+              <w:t>Deleting the assemblies and SP‘s and reinstalling fixed this issue.</w:t>
+            </w:r>
+          </w:p>
+        </w:tc>
+      </w:tr>
+    </w:tbl>
+    <w:p/>
+    <w:p/>
+    <w:p>
+      <w:r>
+        <w:t>Use the follwing script to un-install the stored procedures and the assembly:</w:t>
+      </w:r>
+    </w:p>
+    <w:tbl>
+      <w:tblPr>
+        <w:tblStyle w:val="TableGrid"/>
+        <w:tblW w:w="0" w:type="auto"/>
+        <w:tblLook w:val="04A0" w:firstRow="1" w:lastRow="0" w:firstColumn="1" w:lastColumn="0" w:noHBand="0" w:noVBand="1"/>
+      </w:tblPr>
+      <w:tblGrid>
+        <w:gridCol w:w="9062"/>
+      </w:tblGrid>
+      <w:tr>
+        <w:tc>
+          <w:tcPr>
+            <w:tcW w:w="9062" w:type="dxa"/>
+          </w:tcPr>
+          <w:p>
+            <w:pPr>
+              <w:autoSpaceDE w:val="0"/>
+              <w:autoSpaceDN w:val="0"/>
+              <w:adjustRightInd w:val="0"/>
+              <w:rPr>
+                <w:rFonts w:ascii="Consolas" w:hAnsi="Consolas" w:cs="Consolas"/>
+                <w:sz w:val="19"/>
+                <w:szCs w:val="19"/>
+              </w:rPr>
+            </w:pPr>
+            <w:r>
+              <w:rPr>
+                <w:rFonts w:ascii="Consolas" w:hAnsi="Consolas" w:cs="Consolas"/>
+                <w:color w:val="0000FF"/>
+                <w:sz w:val="19"/>
+                <w:szCs w:val="19"/>
+              </w:rPr>
+              <w:lastRenderedPageBreak/>
+              <w:t>USE</w:t>
+            </w:r>
+            <w:r>
+              <w:rPr>
+                <w:rFonts w:ascii="Consolas" w:hAnsi="Consolas" w:cs="Consolas"/>
+                <w:sz w:val="19"/>
+                <w:szCs w:val="19"/>
+              </w:rPr>
+              <w:t xml:space="preserve"> [AD_DW]</w:t>
+            </w:r>
+          </w:p>
+          <w:p>
+            <w:pPr>
+              <w:autoSpaceDE w:val="0"/>
+              <w:autoSpaceDN w:val="0"/>
+              <w:adjustRightInd w:val="0"/>
+              <w:rPr>
+                <w:rFonts w:ascii="Consolas" w:hAnsi="Consolas" w:cs="Consolas"/>
+                <w:sz w:val="19"/>
+                <w:szCs w:val="19"/>
+              </w:rPr>
+            </w:pPr>
+            <w:r>
+              <w:rPr>
+                <w:rFonts w:ascii="Consolas" w:hAnsi="Consolas" w:cs="Consolas"/>
+                <w:color w:val="0000FF"/>
+                <w:sz w:val="19"/>
+                <w:szCs w:val="19"/>
+              </w:rPr>
+              <w:t>GO</w:t>
+            </w:r>
+          </w:p>
+          <w:p>
+            <w:pPr>
+              <w:autoSpaceDE w:val="0"/>
+              <w:autoSpaceDN w:val="0"/>
+              <w:adjustRightInd w:val="0"/>
+              <w:rPr>
+                <w:rFonts w:ascii="Consolas" w:hAnsi="Consolas" w:cs="Consolas"/>
+                <w:sz w:val="19"/>
+                <w:szCs w:val="19"/>
+              </w:rPr>
+            </w:pPr>
+            <w:r>
+              <w:rPr>
+                <w:rFonts w:ascii="Consolas" w:hAnsi="Consolas" w:cs="Consolas"/>
+                <w:color w:val="0000FF"/>
+                <w:sz w:val="19"/>
+                <w:szCs w:val="19"/>
+              </w:rPr>
+              <w:t>DROP</w:t>
+            </w:r>
+            <w:r>
+              <w:rPr>
+                <w:rFonts w:ascii="Consolas" w:hAnsi="Consolas" w:cs="Consolas"/>
+                <w:sz w:val="19"/>
+                <w:szCs w:val="19"/>
+              </w:rPr>
+              <w:t xml:space="preserve"> </w:t>
+            </w:r>
+            <w:r>
+              <w:rPr>
+                <w:rFonts w:ascii="Consolas" w:hAnsi="Consolas" w:cs="Consolas"/>
+                <w:color w:val="0000FF"/>
+                <w:sz w:val="19"/>
+                <w:szCs w:val="19"/>
+              </w:rPr>
+              <w:t>PROCEDURE</w:t>
+            </w:r>
+            <w:r>
+              <w:rPr>
+                <w:rFonts w:ascii="Consolas" w:hAnsi="Consolas" w:cs="Consolas"/>
+                <w:sz w:val="19"/>
+                <w:szCs w:val="19"/>
+              </w:rPr>
+              <w:t xml:space="preserve"> [dbo]</w:t>
+            </w:r>
+            <w:r>
+              <w:rPr>
+                <w:rFonts w:ascii="Consolas" w:hAnsi="Consolas" w:cs="Consolas"/>
+                <w:color w:val="808080"/>
+                <w:sz w:val="19"/>
+                <w:szCs w:val="19"/>
+              </w:rPr>
+              <w:t>.</w:t>
+            </w:r>
+            <w:r>
+              <w:rPr>
+                <w:rFonts w:ascii="Consolas" w:hAnsi="Consolas" w:cs="Consolas"/>
+                <w:sz w:val="19"/>
+                <w:szCs w:val="19"/>
+              </w:rPr>
+              <w:t>[clr_GetADobjects]</w:t>
+            </w:r>
+          </w:p>
+          <w:p>
+            <w:pPr>
+              <w:autoSpaceDE w:val="0"/>
+              <w:autoSpaceDN w:val="0"/>
+              <w:adjustRightInd w:val="0"/>
+              <w:rPr>
+                <w:rFonts w:ascii="Consolas" w:hAnsi="Consolas" w:cs="Consolas"/>
+                <w:sz w:val="19"/>
+                <w:szCs w:val="19"/>
+              </w:rPr>
+            </w:pPr>
+            <w:r>
+              <w:rPr>
+                <w:rFonts w:ascii="Consolas" w:hAnsi="Consolas" w:cs="Consolas"/>
+                <w:color w:val="0000FF"/>
+                <w:sz w:val="19"/>
+                <w:szCs w:val="19"/>
+              </w:rPr>
+              <w:t>GO</w:t>
+            </w:r>
+          </w:p>
+          <w:p>
+            <w:pPr>
+              <w:autoSpaceDE w:val="0"/>
+              <w:autoSpaceDN w:val="0"/>
+              <w:adjustRightInd w:val="0"/>
+              <w:rPr>
+                <w:rFonts w:ascii="Consolas" w:hAnsi="Consolas" w:cs="Consolas"/>
+                <w:sz w:val="19"/>
+                <w:szCs w:val="19"/>
+              </w:rPr>
+            </w:pPr>
+            <w:r>
+              <w:rPr>
+                <w:rFonts w:ascii="Consolas" w:hAnsi="Consolas" w:cs="Consolas"/>
+                <w:color w:val="0000FF"/>
+                <w:sz w:val="19"/>
+                <w:szCs w:val="19"/>
+              </w:rPr>
+              <w:t>DROP</w:t>
+            </w:r>
+            <w:r>
+              <w:rPr>
+                <w:rFonts w:ascii="Consolas" w:hAnsi="Consolas" w:cs="Consolas"/>
+                <w:sz w:val="19"/>
+                <w:szCs w:val="19"/>
+              </w:rPr>
+              <w:t xml:space="preserve"> </w:t>
+            </w:r>
+            <w:r>
+              <w:rPr>
+                <w:rFonts w:ascii="Consolas" w:hAnsi="Consolas" w:cs="Consolas"/>
+                <w:color w:val="0000FF"/>
+                <w:sz w:val="19"/>
+                <w:szCs w:val="19"/>
+              </w:rPr>
+              <w:t>PROCEDURE</w:t>
+            </w:r>
+            <w:r>
+              <w:rPr>
+                <w:rFonts w:ascii="Consolas" w:hAnsi="Consolas" w:cs="Consolas"/>
+                <w:sz w:val="19"/>
+                <w:szCs w:val="19"/>
+              </w:rPr>
+              <w:t xml:space="preserve"> [dbo]</w:t>
+            </w:r>
+            <w:r>
+              <w:rPr>
+                <w:rFonts w:ascii="Consolas" w:hAnsi="Consolas" w:cs="Consolas"/>
+                <w:color w:val="808080"/>
+                <w:sz w:val="19"/>
+                <w:szCs w:val="19"/>
+              </w:rPr>
+              <w:t>.</w:t>
+            </w:r>
+            <w:r>
+              <w:rPr>
+                <w:rFonts w:ascii="Consolas" w:hAnsi="Consolas" w:cs="Consolas"/>
+                <w:sz w:val="19"/>
+                <w:szCs w:val="19"/>
+              </w:rPr>
+              <w:t>[clr_GetADusersPhotos]</w:t>
+            </w:r>
+          </w:p>
+          <w:p>
+            <w:pPr>
+              <w:autoSpaceDE w:val="0"/>
+              <w:autoSpaceDN w:val="0"/>
+              <w:adjustRightInd w:val="0"/>
+              <w:rPr>
+                <w:rFonts w:ascii="Consolas" w:hAnsi="Consolas" w:cs="Consolas"/>
+                <w:sz w:val="19"/>
+                <w:szCs w:val="19"/>
+              </w:rPr>
+            </w:pPr>
+            <w:r>
+              <w:rPr>
+                <w:rFonts w:ascii="Consolas" w:hAnsi="Consolas" w:cs="Consolas"/>
+                <w:color w:val="0000FF"/>
+                <w:sz w:val="19"/>
+                <w:szCs w:val="19"/>
+              </w:rPr>
+              <w:t>GO</w:t>
+            </w:r>
+          </w:p>
+          <w:p>
+            <w:pPr>
+              <w:autoSpaceDE w:val="0"/>
+              <w:autoSpaceDN w:val="0"/>
+              <w:adjustRightInd w:val="0"/>
+              <w:rPr>
+                <w:rFonts w:ascii="Consolas" w:hAnsi="Consolas" w:cs="Consolas"/>
+                <w:sz w:val="19"/>
+                <w:szCs w:val="19"/>
+              </w:rPr>
+            </w:pPr>
+            <w:r>
+              <w:rPr>
+                <w:rFonts w:ascii="Consolas" w:hAnsi="Consolas" w:cs="Consolas"/>
+                <w:color w:val="0000FF"/>
+                <w:sz w:val="19"/>
+                <w:szCs w:val="19"/>
+              </w:rPr>
+              <w:t>DROP</w:t>
+            </w:r>
+            <w:r>
+              <w:rPr>
+                <w:rFonts w:ascii="Consolas" w:hAnsi="Consolas" w:cs="Consolas"/>
+                <w:sz w:val="19"/>
+                <w:szCs w:val="19"/>
+              </w:rPr>
+              <w:t xml:space="preserve"> </w:t>
+            </w:r>
+            <w:r>
+              <w:rPr>
+                <w:rFonts w:ascii="Consolas" w:hAnsi="Consolas" w:cs="Consolas"/>
+                <w:color w:val="0000FF"/>
+                <w:sz w:val="19"/>
+                <w:szCs w:val="19"/>
+              </w:rPr>
+              <w:t>ASSEMBLY</w:t>
+            </w:r>
+            <w:r>
+              <w:rPr>
+                <w:rFonts w:ascii="Consolas" w:hAnsi="Consolas" w:cs="Consolas"/>
+                <w:sz w:val="19"/>
+                <w:szCs w:val="19"/>
+              </w:rPr>
+              <w:t xml:space="preserve"> [GetADobjects]</w:t>
+            </w:r>
+          </w:p>
+          <w:p>
+            <w:pPr>
+              <w:autoSpaceDE w:val="0"/>
+              <w:autoSpaceDN w:val="0"/>
+              <w:adjustRightInd w:val="0"/>
+              <w:rPr>
+                <w:rFonts w:ascii="Consolas" w:hAnsi="Consolas" w:cs="Consolas"/>
+                <w:sz w:val="19"/>
+                <w:szCs w:val="19"/>
+              </w:rPr>
+            </w:pPr>
+            <w:r>
+              <w:rPr>
+                <w:rFonts w:ascii="Consolas" w:hAnsi="Consolas" w:cs="Consolas"/>
+                <w:color w:val="0000FF"/>
+                <w:sz w:val="19"/>
+                <w:szCs w:val="19"/>
+              </w:rPr>
+              <w:t>GO</w:t>
+            </w:r>
+          </w:p>
+        </w:tc>
+      </w:tr>
+    </w:tbl>
+    <w:p>
+      <w:pPr>
+        <w:pStyle w:val="Title"/>
+      </w:pPr>
+    </w:p>
+    <w:p>
+      <w:pPr>
+        <w:pStyle w:val="Title"/>
+      </w:pPr>
+      <w:r>
+        <w:t>Deploy UpdateAD_DataWarehouse</w:t>
+      </w:r>
+    </w:p>
+    <w:p>
+      <w:r>
+        <w:t xml:space="preserve">Run the </w:t>
+      </w:r>
+      <w:r>
+        <w:rPr>
+          <w:rFonts w:ascii="Consolas" w:hAnsi="Consolas" w:cs="Consolas"/>
+          <w:b/>
+          <w:sz w:val="18"/>
+          <w:szCs w:val="18"/>
+        </w:rPr>
+        <w:t>UpdateAD_DataWarehouse_Create(modified).sql</w:t>
+      </w:r>
+      <w:r>
+        <w:t xml:space="preserve"> script.</w:t>
+      </w:r>
+    </w:p>
+    <w:p>
+      <w:r>
+        <w:t xml:space="preserve">And the </w:t>
+      </w:r>
+      <w:r>
+        <w:rPr>
+          <w:rFonts w:ascii="Consolas" w:hAnsi="Consolas" w:cs="Consolas"/>
+          <w:b/>
+          <w:sz w:val="18"/>
+          <w:szCs w:val="18"/>
+        </w:rPr>
+        <w:t xml:space="preserve">Create_SQL_Agent_job.sql </w:t>
+      </w:r>
+      <w:r>
+        <w:t>script</w:t>
+      </w:r>
+      <w:r>
+        <w:t xml:space="preserve"> – if using SQL Agent to update AD_DW</w:t>
+      </w:r>
+      <w:r>
+        <w:t>.</w:t>
+      </w:r>
+      <w:r>
+        <w:t xml:space="preserve"> Remeber to modify where indicatred.</w:t>
+      </w:r>
+    </w:p>
+    <w:p>
+      <w:r>
+        <w:t xml:space="preserve">Use the </w:t>
+      </w:r>
+      <w:r>
+        <w:t>UpdateAD_DW.ps1</w:t>
+      </w:r>
+      <w:r>
+        <w:t xml:space="preserve"> Powershell script if not using SQL Agent (when SQL Express is used for example).</w:t>
+      </w:r>
+      <w:bookmarkStart w:id="0" w:name="_GoBack"/>
+      <w:bookmarkEnd w:id="0"/>
     </w:p>
     <w:p/>
     <w:sectPr>
@@ -2535,6 +3358,23 @@
       <w:u w:val="single"/>
     </w:rPr>
   </w:style>
+  <w:style w:type="paragraph" w:styleId="NormalWeb">
+    <w:name w:val="Normal (Web)"/>
+    <w:basedOn w:val="Normal"/>
+    <w:uiPriority w:val="99"/>
+    <w:semiHidden/>
+    <w:unhideWhenUsed/>
+    <w:rsid w:val="004C538D"/>
+    <w:pPr>
+      <w:spacing w:before="100" w:beforeAutospacing="1" w:after="100" w:afterAutospacing="1" w:line="240" w:lineRule="auto"/>
+    </w:pPr>
+    <w:rPr>
+      <w:rFonts w:ascii="Times New Roman" w:eastAsia="Times New Roman" w:hAnsi="Times New Roman" w:cs="Times New Roman"/>
+      <w:sz w:val="24"/>
+      <w:szCs w:val="24"/>
+      <w:lang w:eastAsia="is-IS"/>
+    </w:rPr>
+  </w:style>
 </w:styles>
 </file>
 

</xml_diff>